<commit_message>
Ajuste solicitado por Pedro Ortiz
Pedro solicitó la revisión de dos recursos, uno por sobrepasar el número
de caracteres en una instrucción y otro por estar mal ubicadas las
respuestas de un ejercicio.
</commit_message>
<xml_diff>
--- a/fuentes/contenidos/grado07/guion01/MA_07_01_CO_REC20.docx
+++ b/fuentes/contenidos/grado07/guion01/MA_07_01_CO_REC20.docx
@@ -327,8 +327,6 @@
         </w:rPr>
         <w:t xml:space="preserve"> entero</w:t>
       </w:r>
-      <w:bookmarkStart w:id="0" w:name="_GoBack"/>
-      <w:bookmarkEnd w:id="0"/>
       <w:r>
         <w:rPr>
           <w:rFonts w:ascii="Arial" w:hAnsi="Arial" w:cs="Arial"/>
@@ -2300,7 +2298,7 @@
           <w:szCs w:val="18"/>
           <w:lang w:val="es-ES_tradnl"/>
         </w:rPr>
-        <w:t>Construye, en tu cuaderno, una recta numérica desde ‒7 hasta 9. En cada enunciado identifica el número entero que está inmediatamente a la derecha o izquierda del número que allí se indica. Luego, arrastra el número de la columna derecha frente a la frase que completa cada enunciado.</w:t>
+        <w:t>Construye, en tu cuaderno, una recta numérica desde ‒7 hasta 9. Luego, arrastra el número de la columna derecha frente a la frase que completa cada enunciado.</w:t>
       </w:r>
     </w:p>
     <w:p>
@@ -2360,7 +2358,25 @@
           <w:szCs w:val="18"/>
           <w:lang w:val="es-ES_tradnl"/>
         </w:rPr>
-        <w:t>N</w:t>
+        <w:t>En cada enunciado identifica el número entero que está inmediatamente a la derecha o izquierda del número que allí se indica</w:t>
+      </w:r>
+      <w:r>
+        <w:rPr>
+          <w:rFonts w:ascii="Arial" w:hAnsi="Arial" w:cs="Arial"/>
+          <w:sz w:val="18"/>
+          <w:szCs w:val="18"/>
+          <w:lang w:val="es-ES_tradnl"/>
+        </w:rPr>
+        <w:t xml:space="preserve">. </w:t>
+      </w:r>
+      <w:r>
+        <w:rPr>
+          <w:rFonts w:ascii="Arial" w:hAnsi="Arial" w:cs="Arial"/>
+          <w:sz w:val="18"/>
+          <w:szCs w:val="18"/>
+          <w:lang w:val="es-ES_tradnl"/>
+        </w:rPr>
+        <w:t>Luego, arrastra el número de la columna derecha frente a la frase que completa cada enunciado.</w:t>
       </w:r>
     </w:p>
     <w:p>
@@ -2504,6 +2520,8 @@
         </w:rPr>
         <w:t>)</w:t>
       </w:r>
+      <w:bookmarkStart w:id="0" w:name="_GoBack"/>
+      <w:bookmarkEnd w:id="0"/>
     </w:p>
     <w:p>
       <w:pPr>

</xml_diff>